<commit_message>
Mise à à jour doc
</commit_message>
<xml_diff>
--- a/Documentation/Documentation AssocSport C#.docx
+++ b/Documentation/Documentation AssocSport C#.docx
@@ -1,6 +1,6 @@
 
 <file path=word/document.xml><?xml version="1.0" encoding="utf-8"?>
-<w:document xmlns:wpc="http://schemas.microsoft.com/office/word/2010/wordprocessingCanvas" xmlns:cx="http://schemas.microsoft.com/office/drawing/2014/chartex" xmlns:cx1="http://schemas.microsoft.com/office/drawing/2015/9/8/chartex" xmlns:cx2="http://schemas.microsoft.com/office/drawing/2015/10/21/chartex" xmlns:cx3="http://schemas.microsoft.com/office/drawing/2016/5/9/chartex" xmlns:cx4="http://schemas.microsoft.com/office/drawing/2016/5/10/chartex" xmlns:cx5="http://schemas.microsoft.com/office/drawing/2016/5/11/chartex" xmlns:cx6="http://schemas.microsoft.com/office/drawing/2016/5/12/chartex" xmlns:cx7="http://schemas.microsoft.com/office/drawing/2016/5/13/chartex" xmlns:cx8="http://schemas.microsoft.com/office/drawing/2016/5/14/chartex" xmlns:mc="http://schemas.openxmlformats.org/markup-compatibility/2006" xmlns:aink="http://schemas.microsoft.com/office/drawing/2016/ink" xmlns:am3d="http://schemas.microsoft.com/office/drawing/2017/model3d" xmlns:o="urn:schemas-microsoft-com:office:office" xmlns:r="http://schemas.openxmlformats.org/officeDocument/2006/relationships" xmlns:m="http://schemas.openxmlformats.org/officeDocument/2006/math" xmlns:v="urn:schemas-microsoft-com:vml" xmlns:wp14="http://schemas.microsoft.com/office/word/2010/wordprocessingDrawing" xmlns:wp="http://schemas.openxmlformats.org/drawingml/2006/wordprocessingDrawing" xmlns:w10="urn:schemas-microsoft-com:office:word" xmlns:w="http://schemas.openxmlformats.org/wordprocessingml/2006/main" xmlns:w14="http://schemas.microsoft.com/office/word/2010/wordml" xmlns:w15="http://schemas.microsoft.com/office/word/2012/wordml" xmlns:w16cex="http://schemas.microsoft.com/office/word/2018/wordml/cex" xmlns:w16cid="http://schemas.microsoft.com/office/word/2016/wordml/cid" xmlns:w16="http://schemas.microsoft.com/office/word/2018/wordml" xmlns:w16se="http://schemas.microsoft.com/office/word/2015/wordml/symex" xmlns:wpg="http://schemas.microsoft.com/office/word/2010/wordprocessingGroup" xmlns:wpi="http://schemas.microsoft.com/office/word/2010/wordprocessingInk" xmlns:wne="http://schemas.microsoft.com/office/word/2006/wordml" xmlns:wps="http://schemas.microsoft.com/office/word/2010/wordprocessingShape" mc:Ignorable="w14 w15 w16se w16cid w16 w16cex wp14">
+<w:document xmlns:wpc="http://schemas.microsoft.com/office/word/2010/wordprocessingCanvas" xmlns:cx="http://schemas.microsoft.com/office/drawing/2014/chartex" xmlns:cx1="http://schemas.microsoft.com/office/drawing/2015/9/8/chartex" xmlns:cx2="http://schemas.microsoft.com/office/drawing/2015/10/21/chartex" xmlns:cx3="http://schemas.microsoft.com/office/drawing/2016/5/9/chartex" xmlns:cx4="http://schemas.microsoft.com/office/drawing/2016/5/10/chartex" xmlns:cx5="http://schemas.microsoft.com/office/drawing/2016/5/11/chartex" xmlns:cx6="http://schemas.microsoft.com/office/drawing/2016/5/12/chartex" xmlns:cx7="http://schemas.microsoft.com/office/drawing/2016/5/13/chartex" xmlns:cx8="http://schemas.microsoft.com/office/drawing/2016/5/14/chartex" xmlns:mc="http://schemas.openxmlformats.org/markup-compatibility/2006" xmlns:aink="http://schemas.microsoft.com/office/drawing/2016/ink" xmlns:am3d="http://schemas.microsoft.com/office/drawing/2017/model3d" xmlns:o="urn:schemas-microsoft-com:office:office" xmlns:r="http://schemas.openxmlformats.org/officeDocument/2006/relationships" xmlns:m="http://schemas.openxmlformats.org/officeDocument/2006/math" xmlns:v="urn:schemas-microsoft-com:vml" xmlns:wp14="http://schemas.microsoft.com/office/word/2010/wordprocessingDrawing" xmlns:wp="http://schemas.openxmlformats.org/drawingml/2006/wordprocessingDrawing" xmlns:w10="urn:schemas-microsoft-com:office:word" xmlns:w="http://schemas.openxmlformats.org/wordprocessingml/2006/main" xmlns:w14="http://schemas.microsoft.com/office/word/2010/wordml" xmlns:w15="http://schemas.microsoft.com/office/word/2012/wordml" xmlns:w16cex="http://schemas.microsoft.com/office/word/2018/wordml/cex" xmlns:w16cid="http://schemas.microsoft.com/office/word/2016/wordml/cid" xmlns:w16="http://schemas.microsoft.com/office/word/2018/wordml" xmlns:w16sdtdh="http://schemas.microsoft.com/office/word/2020/wordml/sdtdatahash" xmlns:w16se="http://schemas.microsoft.com/office/word/2015/wordml/symex" xmlns:wpg="http://schemas.microsoft.com/office/word/2010/wordprocessingGroup" xmlns:wpi="http://schemas.microsoft.com/office/word/2010/wordprocessingInk" xmlns:wne="http://schemas.microsoft.com/office/word/2006/wordml" xmlns:wps="http://schemas.microsoft.com/office/word/2010/wordprocessingShape" mc:Ignorable="w14 w15 w16se w16cid w16 w16cex w16sdtdh wp14">
   <w:body>
     <w:p>
       <w:pPr>
@@ -1959,7 +1959,15 @@
           <w:sz w:val="24"/>
           <w:szCs w:val="24"/>
         </w:rPr>
-        <w:t>Id_evenement</w:t>
+        <w:t>Id_</w:t>
+      </w:r>
+      <w:r>
+        <w:rPr>
+          <w:rFonts w:ascii="Comic Sans MS" w:hAnsi="Comic Sans MS" w:cs="Times New Roman"/>
+          <w:sz w:val="24"/>
+          <w:szCs w:val="24"/>
+        </w:rPr>
+        <w:t>budget</w:t>
       </w:r>
       <w:proofErr w:type="spellEnd"/>
       <w:r>
@@ -1968,7 +1976,23 @@
           <w:sz w:val="24"/>
           <w:szCs w:val="24"/>
         </w:rPr>
-        <w:t xml:space="preserve"> de la table EVENEMENT</w:t>
+        <w:t xml:space="preserve"> </w:t>
+      </w:r>
+      <w:r>
+        <w:rPr>
+          <w:rFonts w:ascii="Comic Sans MS" w:hAnsi="Comic Sans MS" w:cs="Times New Roman"/>
+          <w:sz w:val="24"/>
+          <w:szCs w:val="24"/>
+        </w:rPr>
+        <w:t xml:space="preserve">de la table </w:t>
+      </w:r>
+      <w:r>
+        <w:rPr>
+          <w:rFonts w:ascii="Comic Sans MS" w:hAnsi="Comic Sans MS" w:cs="Times New Roman"/>
+          <w:sz w:val="24"/>
+          <w:szCs w:val="24"/>
+        </w:rPr>
+        <w:t>BUDGET</w:t>
       </w:r>
     </w:p>
     <w:p>
@@ -7417,7 +7441,7 @@
               </wp:anchor>
             </w:drawing>
           </mc:Choice>
-          <mc:Fallback xmlns:a14="http://schemas.microsoft.com/office/drawing/2010/main" xmlns:pic="http://schemas.openxmlformats.org/drawingml/2006/picture" xmlns:a="http://schemas.openxmlformats.org/drawingml/2006/main">
+          <mc:Fallback xmlns:a="http://schemas.openxmlformats.org/drawingml/2006/main" xmlns:pic="http://schemas.openxmlformats.org/drawingml/2006/picture" xmlns:a14="http://schemas.microsoft.com/office/drawing/2010/main">
             <w:pict w14:anchorId="130A0A8D">
               <v:shape id="Signe de multiplication 48" style="position:absolute;margin-left:-2.4pt;margin-top:16.1pt;width:21.4pt;height:27.8pt;z-index:251678720;visibility:visible;mso-wrap-style:square;mso-wrap-distance-left:9pt;mso-wrap-distance-top:0;mso-wrap-distance-right:9pt;mso-wrap-distance-bottom:0;mso-position-horizontal:absolute;mso-position-horizontal-relative:text;mso-position-vertical:absolute;mso-position-vertical-relative:text;v-text-anchor:middle" coordsize="271604,353085" o:spid="_x0000_s1026" fillcolor="red" strokecolor="red" strokeweight="1pt" path="m39916,104277l90549,65328r45253,58828l181055,65328r50633,38949l176099,176543r55589,72265l181055,287757,135802,228929,90549,287757,39916,248808,95505,176543,39916,104277xe" o:gfxdata="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" w14:anchorId="7BF68315">
                 <v:stroke joinstyle="miter"/>
@@ -7482,7 +7506,7 @@
               </wp:anchor>
             </w:drawing>
           </mc:Choice>
-          <mc:Fallback xmlns:a14="http://schemas.microsoft.com/office/drawing/2010/main" xmlns:pic="http://schemas.openxmlformats.org/drawingml/2006/picture" xmlns:a="http://schemas.openxmlformats.org/drawingml/2006/main">
+          <mc:Fallback xmlns:a="http://schemas.openxmlformats.org/drawingml/2006/main" xmlns:pic="http://schemas.openxmlformats.org/drawingml/2006/picture" xmlns:a14="http://schemas.microsoft.com/office/drawing/2010/main">
             <w:pict w14:anchorId="59397A33">
               <v:line id="Connecteur droit 8" style="position:absolute;z-index:251667456;visibility:visible;mso-wrap-style:square;mso-width-percent:0;mso-height-percent:0;mso-wrap-distance-left:9pt;mso-wrap-distance-top:0;mso-wrap-distance-right:9pt;mso-wrap-distance-bottom:0;mso-position-horizontal:absolute;mso-position-horizontal-relative:text;mso-position-vertical:absolute;mso-position-vertical-relative:text;mso-width-percent:0;mso-height-percent:0;mso-width-relative:margin;mso-height-relative:margin" o:spid="_x0000_s1026" strokecolor="windowText" strokeweight=".5pt" from="225.65pt,76.65pt" to="225.65pt,134.65pt" w14:anchorId="3403C877" o:gfxdata="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">
                 <v:stroke joinstyle="miter"/>
@@ -7541,7 +7565,7 @@
               </wp:anchor>
             </w:drawing>
           </mc:Choice>
-          <mc:Fallback xmlns:a14="http://schemas.microsoft.com/office/drawing/2010/main" xmlns:pic="http://schemas.openxmlformats.org/drawingml/2006/picture" xmlns:a="http://schemas.openxmlformats.org/drawingml/2006/main">
+          <mc:Fallback xmlns:a="http://schemas.openxmlformats.org/drawingml/2006/main" xmlns:pic="http://schemas.openxmlformats.org/drawingml/2006/picture" xmlns:a14="http://schemas.microsoft.com/office/drawing/2010/main">
             <w:pict w14:anchorId="32B56315">
               <v:shapetype id="_x0000_t32" coordsize="21600,21600" o:oned="t" filled="f" o:spt="32" path="m,l21600,21600e" w14:anchorId="184C1CC8">
                 <v:path fillok="f" arrowok="t" o:connecttype="none"/>
@@ -7715,7 +7739,7 @@
               </wp:anchor>
             </w:drawing>
           </mc:Choice>
-          <mc:Fallback xmlns:a14="http://schemas.microsoft.com/office/drawing/2010/main" xmlns:pic="http://schemas.openxmlformats.org/drawingml/2006/picture" xmlns:a="http://schemas.openxmlformats.org/drawingml/2006/main">
+          <mc:Fallback xmlns:a="http://schemas.openxmlformats.org/drawingml/2006/main" xmlns:pic="http://schemas.openxmlformats.org/drawingml/2006/picture" xmlns:a14="http://schemas.microsoft.com/office/drawing/2010/main">
             <w:pict w14:anchorId="398E2465">
               <v:shape id="Signe de multiplication 6" style="position:absolute;margin-left:-18.35pt;margin-top:23.05pt;width:40.6pt;height:29.95pt;z-index:251682816;visibility:visible;mso-wrap-style:square;mso-height-percent:0;mso-wrap-distance-left:9pt;mso-wrap-distance-top:0;mso-wrap-distance-right:9pt;mso-wrap-distance-bottom:0;mso-position-horizontal:absolute;mso-position-horizontal-relative:margin;mso-position-vertical:absolute;mso-position-vertical-relative:text;mso-height-percent:0;mso-height-relative:margin;v-text-anchor:middle" coordsize="515922,380246" o:spid="_x0000_s1026" fillcolor="red" strokecolor="red" strokeweight="1pt" path="m97381,127322l150442,55329r107519,79244l365480,55329r53061,71993l333332,190123r85209,62801l365480,324917,257961,245673,150442,324917,97381,252924r85209,-62801l97381,127322xe" o:gfxdata="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" w14:anchorId="730D82A2">
                 <v:stroke joinstyle="miter"/>
@@ -7781,7 +7805,7 @@
               </wp:anchor>
             </w:drawing>
           </mc:Choice>
-          <mc:Fallback xmlns:a14="http://schemas.microsoft.com/office/drawing/2010/main" xmlns:pic="http://schemas.openxmlformats.org/drawingml/2006/picture" xmlns:a="http://schemas.openxmlformats.org/drawingml/2006/main">
+          <mc:Fallback xmlns:a="http://schemas.openxmlformats.org/drawingml/2006/main" xmlns:pic="http://schemas.openxmlformats.org/drawingml/2006/picture" xmlns:a14="http://schemas.microsoft.com/office/drawing/2010/main">
             <w:pict w14:anchorId="484F3937">
               <v:line id="Connecteur droit 26" style="position:absolute;flip:y;z-index:251668480;visibility:visible;mso-wrap-style:square;mso-width-percent:0;mso-height-percent:0;mso-wrap-distance-left:9pt;mso-wrap-distance-top:0;mso-wrap-distance-right:9pt;mso-wrap-distance-bottom:0;mso-position-horizontal:absolute;mso-position-horizontal-relative:text;mso-position-vertical:absolute;mso-position-vertical-relative:text;mso-width-percent:0;mso-height-percent:0;mso-width-relative:margin;mso-height-relative:margin" o:spid="_x0000_s1026" strokecolor="windowText" strokeweight=".5pt" from=".65pt,19.55pt" to="421.65pt,22.05pt" w14:anchorId="22B2DA62" o:gfxdata="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">
                 <v:stroke joinstyle="miter"/>
@@ -7840,7 +7864,7 @@
               </wp:anchor>
             </w:drawing>
           </mc:Choice>
-          <mc:Fallback xmlns:a14="http://schemas.microsoft.com/office/drawing/2010/main" xmlns:pic="http://schemas.openxmlformats.org/drawingml/2006/picture" xmlns:a="http://schemas.openxmlformats.org/drawingml/2006/main">
+          <mc:Fallback xmlns:a="http://schemas.openxmlformats.org/drawingml/2006/main" xmlns:pic="http://schemas.openxmlformats.org/drawingml/2006/picture" xmlns:a14="http://schemas.microsoft.com/office/drawing/2010/main">
             <w:pict w14:anchorId="741B38E4">
               <v:shape id="Connecteur droit avec flèche 30" style="position:absolute;margin-left:205.15pt;margin-top:21.2pt;width:2pt;height:57.5pt;flip:x;z-index:251673600;visibility:visible;mso-wrap-style:square;mso-wrap-distance-left:9pt;mso-wrap-distance-top:0;mso-wrap-distance-right:9pt;mso-wrap-distance-bottom:0;mso-position-horizontal:absolute;mso-position-horizontal-relative:text;mso-position-vertical:absolute;mso-position-vertical-relative:text" o:spid="_x0000_s1026" strokecolor="windowText" strokeweight=".5pt" type="#_x0000_t32" o:gfxdata="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" w14:anchorId="2BADB7B4">
                 <v:stroke joinstyle="miter" endarrow="block"/>
@@ -7905,7 +7929,7 @@
               </wp:anchor>
             </w:drawing>
           </mc:Choice>
-          <mc:Fallback xmlns:a14="http://schemas.microsoft.com/office/drawing/2010/main" xmlns:pic="http://schemas.openxmlformats.org/drawingml/2006/picture" xmlns:a="http://schemas.openxmlformats.org/drawingml/2006/main">
+          <mc:Fallback xmlns:a="http://schemas.openxmlformats.org/drawingml/2006/main" xmlns:pic="http://schemas.openxmlformats.org/drawingml/2006/picture" xmlns:a14="http://schemas.microsoft.com/office/drawing/2010/main">
             <w:pict w14:anchorId="783F9033">
               <v:shape id="Connecteur droit avec flèche 7" style="position:absolute;margin-left:291.55pt;margin-top:19.2pt;width:3.6pt;height:35.5pt;flip:x;z-index:251670528;visibility:visible;mso-wrap-style:square;mso-width-percent:0;mso-height-percent:0;mso-wrap-distance-left:9pt;mso-wrap-distance-top:0;mso-wrap-distance-right:9pt;mso-wrap-distance-bottom:0;mso-position-horizontal:absolute;mso-position-horizontal-relative:text;mso-position-vertical:absolute;mso-position-vertical-relative:text;mso-width-percent:0;mso-height-percent:0;mso-width-relative:margin;mso-height-relative:margin" o:spid="_x0000_s1026" strokecolor="windowText" strokeweight=".5pt" type="#_x0000_t32" o:gfxdata="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" w14:anchorId="284E6A99">
                 <v:stroke joinstyle="miter" endarrow="block"/>
@@ -7975,7 +7999,7 @@
               </wp:anchor>
             </w:drawing>
           </mc:Choice>
-          <mc:Fallback xmlns:a14="http://schemas.microsoft.com/office/drawing/2010/main" xmlns:pic="http://schemas.openxmlformats.org/drawingml/2006/picture" xmlns:a="http://schemas.openxmlformats.org/drawingml/2006/main">
+          <mc:Fallback xmlns:a="http://schemas.openxmlformats.org/drawingml/2006/main" xmlns:pic="http://schemas.openxmlformats.org/drawingml/2006/picture" xmlns:a14="http://schemas.microsoft.com/office/drawing/2010/main">
             <w:pict w14:anchorId="6171B93E">
               <v:shape id="Signe de multiplication 4" style="position:absolute;margin-left:75.65pt;margin-top:8.05pt;width:40.6pt;height:29.95pt;z-index:251680768;visibility:visible;mso-wrap-style:square;mso-height-percent:0;mso-wrap-distance-left:9pt;mso-wrap-distance-top:0;mso-wrap-distance-right:9pt;mso-wrap-distance-bottom:0;mso-position-horizontal:absolute;mso-position-horizontal-relative:margin;mso-position-vertical:absolute;mso-position-vertical-relative:text;mso-height-percent:0;mso-height-relative:margin;v-text-anchor:middle" coordsize="515922,380246" o:spid="_x0000_s1026" fillcolor="red" strokecolor="red" strokeweight="1pt" path="m97381,127322l150442,55329r107519,79244l365480,55329r53061,71993l333332,190123r85209,62801l365480,324917,257961,245673,150442,324917,97381,252924r85209,-62801l97381,127322xe" o:gfxdata="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" w14:anchorId="0CCE61FF">
                 <v:stroke joinstyle="miter"/>
@@ -8045,7 +8069,7 @@
               </wp:anchor>
             </w:drawing>
           </mc:Choice>
-          <mc:Fallback xmlns:a14="http://schemas.microsoft.com/office/drawing/2010/main" xmlns:pic="http://schemas.openxmlformats.org/drawingml/2006/picture" xmlns:a="http://schemas.openxmlformats.org/drawingml/2006/main">
+          <mc:Fallback xmlns:a="http://schemas.openxmlformats.org/drawingml/2006/main" xmlns:pic="http://schemas.openxmlformats.org/drawingml/2006/picture" xmlns:a14="http://schemas.microsoft.com/office/drawing/2010/main">
             <w:pict w14:anchorId="382B1FC6">
               <v:shape id="Signe de multiplication 46" style="position:absolute;margin-left:185.5pt;margin-top:.6pt;width:40.6pt;height:29.95pt;z-index:251676672;visibility:visible;mso-wrap-style:square;mso-height-percent:0;mso-wrap-distance-left:9pt;mso-wrap-distance-top:0;mso-wrap-distance-right:9pt;mso-wrap-distance-bottom:0;mso-position-horizontal:absolute;mso-position-horizontal-relative:margin;mso-position-vertical:absolute;mso-position-vertical-relative:text;mso-height-percent:0;mso-height-relative:margin;v-text-anchor:middle" coordsize="515922,380246" o:spid="_x0000_s1026" fillcolor="red" strokecolor="red" strokeweight="1pt" path="m97381,127322l150442,55329r107519,79244l365480,55329r53061,71993l333332,190123r85209,62801l365480,324917,257961,245673,150442,324917,97381,252924r85209,-62801l97381,127322xe" o:gfxdata="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" w14:anchorId="507FB3A2">
                 <v:stroke joinstyle="miter"/>
@@ -8112,7 +8136,7 @@
               </wp:anchor>
             </w:drawing>
           </mc:Choice>
-          <mc:Fallback xmlns:a14="http://schemas.microsoft.com/office/drawing/2010/main" xmlns:pic="http://schemas.openxmlformats.org/drawingml/2006/picture" xmlns:a="http://schemas.openxmlformats.org/drawingml/2006/main">
+          <mc:Fallback xmlns:a="http://schemas.openxmlformats.org/drawingml/2006/main" xmlns:pic="http://schemas.openxmlformats.org/drawingml/2006/picture" xmlns:a14="http://schemas.microsoft.com/office/drawing/2010/main">
             <w:pict w14:anchorId="2E31A4A8">
               <v:shape id="Connecteur droit avec flèche 34" style="position:absolute;margin-left:1.05pt;margin-top:.55pt;width:3.6pt;height:42.5pt;flip:x;z-index:251669504;visibility:visible;mso-wrap-style:square;mso-width-percent:0;mso-height-percent:0;mso-wrap-distance-left:9pt;mso-wrap-distance-top:0;mso-wrap-distance-right:9pt;mso-wrap-distance-bottom:0;mso-position-horizontal:absolute;mso-position-horizontal-relative:margin;mso-position-vertical:absolute;mso-position-vertical-relative:text;mso-width-percent:0;mso-height-percent:0;mso-width-relative:margin;mso-height-relative:margin" o:spid="_x0000_s1026" strokecolor="windowText" strokeweight=".5pt" type="#_x0000_t32" o:gfxdata="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" w14:anchorId="3DD476F5">
                 <v:stroke joinstyle="miter" endarrow="block"/>
@@ -8178,7 +8202,7 @@
               </wp:anchor>
             </w:drawing>
           </mc:Choice>
-          <mc:Fallback xmlns:a14="http://schemas.microsoft.com/office/drawing/2010/main" xmlns:pic="http://schemas.openxmlformats.org/drawingml/2006/picture" xmlns:a="http://schemas.openxmlformats.org/drawingml/2006/main">
+          <mc:Fallback xmlns:a="http://schemas.openxmlformats.org/drawingml/2006/main" xmlns:pic="http://schemas.openxmlformats.org/drawingml/2006/picture" xmlns:a14="http://schemas.microsoft.com/office/drawing/2010/main">
             <w:pict w14:anchorId="62AFF090">
               <v:shape id="Connecteur droit avec flèche 29" style="position:absolute;margin-left:95.1pt;margin-top:.7pt;width:3.6pt;height:49pt;z-index:251674624;visibility:visible;mso-wrap-style:square;mso-width-percent:0;mso-height-percent:0;mso-wrap-distance-left:9pt;mso-wrap-distance-top:0;mso-wrap-distance-right:9pt;mso-wrap-distance-bottom:0;mso-position-horizontal:absolute;mso-position-horizontal-relative:text;mso-position-vertical:absolute;mso-position-vertical-relative:text;mso-width-percent:0;mso-height-percent:0;mso-width-relative:margin;mso-height-relative:margin" o:spid="_x0000_s1026" strokecolor="windowText" strokeweight=".5pt" type="#_x0000_t32" o:gfxdata="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" w14:anchorId="451CEE61">
                 <v:stroke joinstyle="miter" endarrow="block"/>
@@ -8243,7 +8267,7 @@
               </wp:anchor>
             </w:drawing>
           </mc:Choice>
-          <mc:Fallback xmlns:a14="http://schemas.microsoft.com/office/drawing/2010/main" xmlns:pic="http://schemas.openxmlformats.org/drawingml/2006/picture" xmlns:a="http://schemas.openxmlformats.org/drawingml/2006/main">
+          <mc:Fallback xmlns:a="http://schemas.openxmlformats.org/drawingml/2006/main" xmlns:pic="http://schemas.openxmlformats.org/drawingml/2006/picture" xmlns:a14="http://schemas.microsoft.com/office/drawing/2010/main">
             <w:pict w14:anchorId="249772BE">
               <v:shape id="Signe de multiplication 47" style="position:absolute;margin-left:265.7pt;margin-top:2.95pt;width:54.2pt;height:26.4pt;z-index:251677696;visibility:visible;mso-wrap-style:square;mso-wrap-distance-left:9pt;mso-wrap-distance-top:0;mso-wrap-distance-right:9pt;mso-wrap-distance-bottom:0;mso-position-horizontal:absolute;mso-position-horizontal-relative:margin;mso-position-vertical:absolute;mso-position-vertical-relative:text;v-text-anchor:middle" coordsize="688064,334978" o:spid="_x0000_s1026" fillcolor="red" strokecolor="red" strokeweight="1pt" path="m148012,115872l182499,45034r161533,78641l505565,45034r34487,70838l434028,167489r106024,51617l505565,289944,344032,211303,182499,289944,148012,219106,254036,167489,148012,115872xe" o:gfxdata="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" w14:anchorId="75283D52">
                 <v:stroke joinstyle="miter"/>
@@ -8867,7 +8891,7 @@
               </wp:anchor>
             </w:drawing>
           </mc:Choice>
-          <mc:Fallback xmlns:a14="http://schemas.microsoft.com/office/drawing/2010/main" xmlns:pic="http://schemas.openxmlformats.org/drawingml/2006/picture" xmlns:a="http://schemas.openxmlformats.org/drawingml/2006/main">
+          <mc:Fallback xmlns:a="http://schemas.openxmlformats.org/drawingml/2006/main" xmlns:pic="http://schemas.openxmlformats.org/drawingml/2006/picture" xmlns:a14="http://schemas.microsoft.com/office/drawing/2010/main">
             <w:pict w14:anchorId="1D605837">
               <v:line id="Connecteur droit 10" style="position:absolute;z-index:251691008;visibility:visible;mso-wrap-style:square;mso-width-percent:0;mso-height-percent:0;mso-wrap-distance-left:9pt;mso-wrap-distance-top:0;mso-wrap-distance-right:9pt;mso-wrap-distance-bottom:0;mso-position-horizontal:absolute;mso-position-horizontal-relative:text;mso-position-vertical:absolute;mso-position-vertical-relative:text;mso-width-percent:0;mso-height-percent:0;mso-width-relative:margin;mso-height-relative:margin" o:spid="_x0000_s1026" strokecolor="windowText" strokeweight=".5pt" from="225.65pt,9.15pt" to="229.15pt,41.65pt" w14:anchorId="11BDB184" o:gfxdata="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">
                 <v:stroke joinstyle="miter"/>
@@ -8933,7 +8957,7 @@
               </wp:anchor>
             </w:drawing>
           </mc:Choice>
-          <mc:Fallback xmlns:a14="http://schemas.microsoft.com/office/drawing/2010/main" xmlns:pic="http://schemas.openxmlformats.org/drawingml/2006/picture" xmlns:a="http://schemas.openxmlformats.org/drawingml/2006/main">
+          <mc:Fallback xmlns:a="http://schemas.openxmlformats.org/drawingml/2006/main" xmlns:pic="http://schemas.openxmlformats.org/drawingml/2006/picture" xmlns:a14="http://schemas.microsoft.com/office/drawing/2010/main">
             <w:pict w14:anchorId="5384CF2B">
               <v:line id="Connecteur droit 14" style="position:absolute;flip:y;z-index:251692032;visibility:visible;mso-wrap-style:square;mso-width-percent:0;mso-height-percent:0;mso-wrap-distance-left:9pt;mso-wrap-distance-top:0;mso-wrap-distance-right:9pt;mso-wrap-distance-bottom:0;mso-position-horizontal:absolute;mso-position-horizontal-relative:text;mso-position-vertical:absolute;mso-position-vertical-relative:text;mso-width-percent:0;mso-height-percent:0;mso-width-relative:margin;mso-height-relative:margin" o:spid="_x0000_s1026" strokecolor="windowText" strokeweight=".5pt" from=".65pt,19.55pt" to="421.65pt,22.05pt" w14:anchorId="33F25A43" o:gfxdata="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">
                 <v:stroke joinstyle="miter"/>
@@ -8992,7 +9016,7 @@
               </wp:anchor>
             </w:drawing>
           </mc:Choice>
-          <mc:Fallback xmlns:a14="http://schemas.microsoft.com/office/drawing/2010/main" xmlns:pic="http://schemas.openxmlformats.org/drawingml/2006/picture" xmlns:a="http://schemas.openxmlformats.org/drawingml/2006/main">
+          <mc:Fallback xmlns:a="http://schemas.openxmlformats.org/drawingml/2006/main" xmlns:pic="http://schemas.openxmlformats.org/drawingml/2006/picture" xmlns:a14="http://schemas.microsoft.com/office/drawing/2010/main">
             <w:pict w14:anchorId="6EA04DD9">
               <v:shape id="Connecteur droit avec flèche 15" style="position:absolute;margin-left:205.15pt;margin-top:21.2pt;width:2pt;height:57.5pt;flip:x;z-index:251696128;visibility:visible;mso-wrap-style:square;mso-wrap-distance-left:9pt;mso-wrap-distance-top:0;mso-wrap-distance-right:9pt;mso-wrap-distance-bottom:0;mso-position-horizontal:absolute;mso-position-horizontal-relative:text;mso-position-vertical:absolute;mso-position-vertical-relative:text" o:spid="_x0000_s1026" strokecolor="windowText" strokeweight=".5pt" type="#_x0000_t32" o:gfxdata="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" w14:anchorId="4667E240">
                 <v:stroke joinstyle="miter" endarrow="block"/>
@@ -9057,7 +9081,7 @@
               </wp:anchor>
             </w:drawing>
           </mc:Choice>
-          <mc:Fallback xmlns:a14="http://schemas.microsoft.com/office/drawing/2010/main" xmlns:pic="http://schemas.openxmlformats.org/drawingml/2006/picture" xmlns:a="http://schemas.openxmlformats.org/drawingml/2006/main">
+          <mc:Fallback xmlns:a="http://schemas.openxmlformats.org/drawingml/2006/main" xmlns:pic="http://schemas.openxmlformats.org/drawingml/2006/picture" xmlns:a14="http://schemas.microsoft.com/office/drawing/2010/main">
             <w:pict w14:anchorId="106E7373">
               <v:shape id="Connecteur droit avec flèche 16" style="position:absolute;margin-left:291.55pt;margin-top:19.2pt;width:3.6pt;height:35.5pt;flip:x;z-index:251694080;visibility:visible;mso-wrap-style:square;mso-width-percent:0;mso-height-percent:0;mso-wrap-distance-left:9pt;mso-wrap-distance-top:0;mso-wrap-distance-right:9pt;mso-wrap-distance-bottom:0;mso-position-horizontal:absolute;mso-position-horizontal-relative:text;mso-position-vertical:absolute;mso-position-vertical-relative:text;mso-width-percent:0;mso-height-percent:0;mso-width-relative:margin;mso-height-relative:margin" o:spid="_x0000_s1026" strokecolor="windowText" strokeweight=".5pt" type="#_x0000_t32" o:gfxdata="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" w14:anchorId="121E003F">
                 <v:stroke joinstyle="miter" endarrow="block"/>
@@ -9118,7 +9142,7 @@
               </wp:anchor>
             </w:drawing>
           </mc:Choice>
-          <mc:Fallback xmlns:a14="http://schemas.microsoft.com/office/drawing/2010/main" xmlns:pic="http://schemas.openxmlformats.org/drawingml/2006/picture" xmlns:a="http://schemas.openxmlformats.org/drawingml/2006/main">
+          <mc:Fallback xmlns:a="http://schemas.openxmlformats.org/drawingml/2006/main" xmlns:pic="http://schemas.openxmlformats.org/drawingml/2006/picture" xmlns:a14="http://schemas.microsoft.com/office/drawing/2010/main">
             <w:pict w14:anchorId="2F73C0CD">
               <v:shape id="Connecteur droit avec flèche 11" style="position:absolute;margin-left:419.65pt;margin-top:.7pt;width:1.5pt;height:30.5pt;z-index:251695104;visibility:visible;mso-wrap-style:square;mso-wrap-distance-left:9pt;mso-wrap-distance-top:0;mso-wrap-distance-right:9pt;mso-wrap-distance-bottom:0;mso-position-horizontal:absolute;mso-position-horizontal-relative:text;mso-position-vertical:absolute;mso-position-vertical-relative:text" o:spid="_x0000_s1026" strokecolor="windowText" strokeweight=".5pt" type="#_x0000_t32" o:gfxdata="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" w14:anchorId="7D5679C5">
                 <v:stroke joinstyle="miter" endarrow="block"/>
@@ -9183,7 +9207,7 @@
               </wp:anchor>
             </w:drawing>
           </mc:Choice>
-          <mc:Fallback xmlns:a14="http://schemas.microsoft.com/office/drawing/2010/main" xmlns:pic="http://schemas.openxmlformats.org/drawingml/2006/picture" xmlns:a="http://schemas.openxmlformats.org/drawingml/2006/main">
+          <mc:Fallback xmlns:a="http://schemas.openxmlformats.org/drawingml/2006/main" xmlns:pic="http://schemas.openxmlformats.org/drawingml/2006/picture" xmlns:a14="http://schemas.microsoft.com/office/drawing/2010/main">
             <w:pict w14:anchorId="3C4A6C90">
               <v:shape id="Connecteur droit avec flèche 19" style="position:absolute;margin-left:1.05pt;margin-top:.55pt;width:3.6pt;height:42.5pt;flip:x;z-index:251693056;visibility:visible;mso-wrap-style:square;mso-width-percent:0;mso-height-percent:0;mso-wrap-distance-left:9pt;mso-wrap-distance-top:0;mso-wrap-distance-right:9pt;mso-wrap-distance-bottom:0;mso-position-horizontal:absolute;mso-position-horizontal-relative:margin;mso-position-vertical:absolute;mso-position-vertical-relative:text;mso-width-percent:0;mso-height-percent:0;mso-width-relative:margin;mso-height-relative:margin" o:spid="_x0000_s1026" strokecolor="windowText" strokeweight=".5pt" type="#_x0000_t32" o:gfxdata="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" w14:anchorId="59BA58A2">
                 <v:stroke joinstyle="miter" endarrow="block"/>
@@ -9249,7 +9273,7 @@
               </wp:anchor>
             </w:drawing>
           </mc:Choice>
-          <mc:Fallback xmlns:a14="http://schemas.microsoft.com/office/drawing/2010/main" xmlns:pic="http://schemas.openxmlformats.org/drawingml/2006/picture" xmlns:a="http://schemas.openxmlformats.org/drawingml/2006/main">
+          <mc:Fallback xmlns:a="http://schemas.openxmlformats.org/drawingml/2006/main" xmlns:pic="http://schemas.openxmlformats.org/drawingml/2006/picture" xmlns:a14="http://schemas.microsoft.com/office/drawing/2010/main">
             <w:pict w14:anchorId="47C873AA">
               <v:shape id="Connecteur droit avec flèche 20" style="position:absolute;margin-left:95.1pt;margin-top:.7pt;width:3.6pt;height:49pt;z-index:251697152;visibility:visible;mso-wrap-style:square;mso-width-percent:0;mso-height-percent:0;mso-wrap-distance-left:9pt;mso-wrap-distance-top:0;mso-wrap-distance-right:9pt;mso-wrap-distance-bottom:0;mso-position-horizontal:absolute;mso-position-horizontal-relative:text;mso-position-vertical:absolute;mso-position-vertical-relative:text;mso-width-percent:0;mso-height-percent:0;mso-width-relative:margin;mso-height-relative:margin" o:spid="_x0000_s1026" strokecolor="windowText" strokeweight=".5pt" type="#_x0000_t32" o:gfxdata="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" w14:anchorId="45689AF0">
                 <v:stroke joinstyle="miter" endarrow="block"/>
@@ -9767,7 +9791,7 @@
               </wp:anchor>
             </w:drawing>
           </mc:Choice>
-          <mc:Fallback xmlns:a14="http://schemas.microsoft.com/office/drawing/2010/main" xmlns:pic="http://schemas.openxmlformats.org/drawingml/2006/picture" xmlns:a="http://schemas.openxmlformats.org/drawingml/2006/main">
+          <mc:Fallback xmlns:a="http://schemas.openxmlformats.org/drawingml/2006/main" xmlns:pic="http://schemas.openxmlformats.org/drawingml/2006/picture" xmlns:a14="http://schemas.microsoft.com/office/drawing/2010/main">
             <w:pict w14:anchorId="6E652AF0">
               <v:shape id="Signe de multiplication 31" style="position:absolute;margin-left:-2.4pt;margin-top:16.1pt;width:21.4pt;height:27.8pt;z-index:251714560;visibility:visible;mso-wrap-style:square;mso-wrap-distance-left:9pt;mso-wrap-distance-top:0;mso-wrap-distance-right:9pt;mso-wrap-distance-bottom:0;mso-position-horizontal:absolute;mso-position-horizontal-relative:text;mso-position-vertical:absolute;mso-position-vertical-relative:text;v-text-anchor:middle" coordsize="271604,353085" o:spid="_x0000_s1026" fillcolor="red" strokecolor="red" strokeweight="1pt" path="m39916,104277l90549,65328r45253,58828l181055,65328r50633,38949l176099,176543r55589,72265l181055,287757,135802,228929,90549,287757,39916,248808,95505,176543,39916,104277xe" o:gfxdata="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" w14:anchorId="209A2B21">
                 <v:stroke joinstyle="miter"/>
@@ -9832,7 +9856,7 @@
               </wp:anchor>
             </w:drawing>
           </mc:Choice>
-          <mc:Fallback xmlns:a14="http://schemas.microsoft.com/office/drawing/2010/main" xmlns:pic="http://schemas.openxmlformats.org/drawingml/2006/picture" xmlns:a="http://schemas.openxmlformats.org/drawingml/2006/main">
+          <mc:Fallback xmlns:a="http://schemas.openxmlformats.org/drawingml/2006/main" xmlns:pic="http://schemas.openxmlformats.org/drawingml/2006/picture" xmlns:a14="http://schemas.microsoft.com/office/drawing/2010/main">
             <w:pict w14:anchorId="546AB079">
               <v:line id="Connecteur droit 35" style="position:absolute;z-index:251705344;visibility:visible;mso-wrap-style:square;mso-width-percent:0;mso-height-percent:0;mso-wrap-distance-left:9pt;mso-wrap-distance-top:0;mso-wrap-distance-right:9pt;mso-wrap-distance-bottom:0;mso-position-horizontal:absolute;mso-position-horizontal-relative:text;mso-position-vertical:absolute;mso-position-vertical-relative:text;mso-width-percent:0;mso-height-percent:0;mso-width-relative:margin;mso-height-relative:margin" o:spid="_x0000_s1026" strokecolor="windowText" strokeweight=".5pt" from="225.65pt,76.65pt" to="225.65pt,134.65pt" w14:anchorId="6E20CBBC" o:gfxdata="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">
                 <v:stroke joinstyle="miter"/>
@@ -9891,7 +9915,7 @@
               </wp:anchor>
             </w:drawing>
           </mc:Choice>
-          <mc:Fallback xmlns:a14="http://schemas.microsoft.com/office/drawing/2010/main" xmlns:pic="http://schemas.openxmlformats.org/drawingml/2006/picture" xmlns:a="http://schemas.openxmlformats.org/drawingml/2006/main">
+          <mc:Fallback xmlns:a="http://schemas.openxmlformats.org/drawingml/2006/main" xmlns:pic="http://schemas.openxmlformats.org/drawingml/2006/picture" xmlns:a14="http://schemas.microsoft.com/office/drawing/2010/main">
             <w:pict w14:anchorId="0D31C3DC">
               <v:shape id="Connecteur droit avec flèche 37" style="position:absolute;margin-left:423.15pt;margin-top:133.15pt;width:1.5pt;height:30.5pt;z-index:251709440;visibility:visible;mso-wrap-style:square;mso-wrap-distance-left:9pt;mso-wrap-distance-top:0;mso-wrap-distance-right:9pt;mso-wrap-distance-bottom:0;mso-position-horizontal:absolute;mso-position-horizontal-relative:text;mso-position-vertical:absolute;mso-position-vertical-relative:text" o:spid="_x0000_s1026" strokecolor="windowText" strokeweight=".5pt" type="#_x0000_t32" o:gfxdata="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" w14:anchorId="56E36861">
                 <v:stroke joinstyle="miter" endarrow="block"/>
@@ -10068,7 +10092,7 @@
               </wp:anchor>
             </w:drawing>
           </mc:Choice>
-          <mc:Fallback xmlns:a14="http://schemas.microsoft.com/office/drawing/2010/main" xmlns:pic="http://schemas.openxmlformats.org/drawingml/2006/picture" xmlns:a="http://schemas.openxmlformats.org/drawingml/2006/main">
+          <mc:Fallback xmlns:a="http://schemas.openxmlformats.org/drawingml/2006/main" xmlns:pic="http://schemas.openxmlformats.org/drawingml/2006/picture" xmlns:a14="http://schemas.microsoft.com/office/drawing/2010/main">
             <w:pict w14:anchorId="47E823B3">
               <v:shape id="Signe de multiplication 49" style="position:absolute;margin-left:-18.35pt;margin-top:23.05pt;width:40.6pt;height:29.95pt;z-index:251716608;visibility:visible;mso-wrap-style:square;mso-height-percent:0;mso-wrap-distance-left:9pt;mso-wrap-distance-top:0;mso-wrap-distance-right:9pt;mso-wrap-distance-bottom:0;mso-position-horizontal:absolute;mso-position-horizontal-relative:margin;mso-position-vertical:absolute;mso-position-vertical-relative:text;mso-height-percent:0;mso-height-relative:margin;v-text-anchor:middle" coordsize="515922,380246" o:spid="_x0000_s1026" fillcolor="red" strokecolor="red" strokeweight="1pt" path="m97381,127322l150442,55329r107519,79244l365480,55329r53061,71993l333332,190123r85209,62801l365480,324917,257961,245673,150442,324917,97381,252924r85209,-62801l97381,127322xe" o:gfxdata="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" w14:anchorId="75FFF6D8">
                 <v:stroke joinstyle="miter"/>
@@ -10134,7 +10158,7 @@
               </wp:anchor>
             </w:drawing>
           </mc:Choice>
-          <mc:Fallback xmlns:a14="http://schemas.microsoft.com/office/drawing/2010/main" xmlns:pic="http://schemas.openxmlformats.org/drawingml/2006/picture" xmlns:a="http://schemas.openxmlformats.org/drawingml/2006/main">
+          <mc:Fallback xmlns:a="http://schemas.openxmlformats.org/drawingml/2006/main" xmlns:pic="http://schemas.openxmlformats.org/drawingml/2006/picture" xmlns:a14="http://schemas.microsoft.com/office/drawing/2010/main">
             <w:pict w14:anchorId="125EC5B1">
               <v:line id="Connecteur droit 50" style="position:absolute;flip:y;z-index:251706368;visibility:visible;mso-wrap-style:square;mso-width-percent:0;mso-height-percent:0;mso-wrap-distance-left:9pt;mso-wrap-distance-top:0;mso-wrap-distance-right:9pt;mso-wrap-distance-bottom:0;mso-position-horizontal:absolute;mso-position-horizontal-relative:text;mso-position-vertical:absolute;mso-position-vertical-relative:text;mso-width-percent:0;mso-height-percent:0;mso-width-relative:margin;mso-height-relative:margin" o:spid="_x0000_s1026" strokecolor="windowText" strokeweight=".5pt" from=".65pt,19.55pt" to="421.65pt,22.05pt" w14:anchorId="7FAD0B85" o:gfxdata="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">
                 <v:stroke joinstyle="miter"/>
@@ -10193,7 +10217,7 @@
               </wp:anchor>
             </w:drawing>
           </mc:Choice>
-          <mc:Fallback xmlns:a14="http://schemas.microsoft.com/office/drawing/2010/main" xmlns:pic="http://schemas.openxmlformats.org/drawingml/2006/picture" xmlns:a="http://schemas.openxmlformats.org/drawingml/2006/main">
+          <mc:Fallback xmlns:a="http://schemas.openxmlformats.org/drawingml/2006/main" xmlns:pic="http://schemas.openxmlformats.org/drawingml/2006/picture" xmlns:a14="http://schemas.microsoft.com/office/drawing/2010/main">
             <w:pict w14:anchorId="52E6FEB3">
               <v:shape id="Connecteur droit avec flèche 51" style="position:absolute;margin-left:205.15pt;margin-top:21.2pt;width:2pt;height:57.5pt;flip:x;z-index:251710464;visibility:visible;mso-wrap-style:square;mso-wrap-distance-left:9pt;mso-wrap-distance-top:0;mso-wrap-distance-right:9pt;mso-wrap-distance-bottom:0;mso-position-horizontal:absolute;mso-position-horizontal-relative:text;mso-position-vertical:absolute;mso-position-vertical-relative:text" o:spid="_x0000_s1026" strokecolor="windowText" strokeweight=".5pt" type="#_x0000_t32" o:gfxdata="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" w14:anchorId="6490CDEB">
                 <v:stroke joinstyle="miter" endarrow="block"/>
@@ -10258,7 +10282,7 @@
               </wp:anchor>
             </w:drawing>
           </mc:Choice>
-          <mc:Fallback xmlns:a14="http://schemas.microsoft.com/office/drawing/2010/main" xmlns:pic="http://schemas.openxmlformats.org/drawingml/2006/picture" xmlns:a="http://schemas.openxmlformats.org/drawingml/2006/main">
+          <mc:Fallback xmlns:a="http://schemas.openxmlformats.org/drawingml/2006/main" xmlns:pic="http://schemas.openxmlformats.org/drawingml/2006/picture" xmlns:a14="http://schemas.microsoft.com/office/drawing/2010/main">
             <w:pict w14:anchorId="7757980C">
               <v:shape id="Connecteur droit avec flèche 52" style="position:absolute;margin-left:291.55pt;margin-top:19.2pt;width:3.6pt;height:35.5pt;flip:x;z-index:251708416;visibility:visible;mso-wrap-style:square;mso-width-percent:0;mso-height-percent:0;mso-wrap-distance-left:9pt;mso-wrap-distance-top:0;mso-wrap-distance-right:9pt;mso-wrap-distance-bottom:0;mso-position-horizontal:absolute;mso-position-horizontal-relative:text;mso-position-vertical:absolute;mso-position-vertical-relative:text;mso-width-percent:0;mso-height-percent:0;mso-width-relative:margin;mso-height-relative:margin" o:spid="_x0000_s1026" strokecolor="windowText" strokeweight=".5pt" type="#_x0000_t32" o:gfxdata="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" w14:anchorId="7963BC68">
                 <v:stroke joinstyle="miter" endarrow="block"/>
@@ -10325,7 +10349,7 @@
               </wp:anchor>
             </w:drawing>
           </mc:Choice>
-          <mc:Fallback xmlns:a14="http://schemas.microsoft.com/office/drawing/2010/main" xmlns:pic="http://schemas.openxmlformats.org/drawingml/2006/picture" xmlns:a="http://schemas.openxmlformats.org/drawingml/2006/main">
+          <mc:Fallback xmlns:a="http://schemas.openxmlformats.org/drawingml/2006/main" xmlns:pic="http://schemas.openxmlformats.org/drawingml/2006/picture" xmlns:a14="http://schemas.microsoft.com/office/drawing/2010/main">
             <w:pict w14:anchorId="715A5823">
               <v:shape id="Connecteur droit avec flèche 55" style="position:absolute;margin-left:1.05pt;margin-top:.55pt;width:3.6pt;height:42.5pt;flip:x;z-index:251707392;visibility:visible;mso-wrap-style:square;mso-width-percent:0;mso-height-percent:0;mso-wrap-distance-left:9pt;mso-wrap-distance-top:0;mso-wrap-distance-right:9pt;mso-wrap-distance-bottom:0;mso-position-horizontal:absolute;mso-position-horizontal-relative:margin;mso-position-vertical:absolute;mso-position-vertical-relative:text;mso-width-percent:0;mso-height-percent:0;mso-width-relative:margin;mso-height-relative:margin" o:spid="_x0000_s1026" strokecolor="windowText" strokeweight=".5pt" type="#_x0000_t32" o:gfxdata="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" w14:anchorId="6570A579">
                 <v:stroke joinstyle="miter" endarrow="block"/>
@@ -10391,7 +10415,7 @@
               </wp:anchor>
             </w:drawing>
           </mc:Choice>
-          <mc:Fallback xmlns:a14="http://schemas.microsoft.com/office/drawing/2010/main" xmlns:pic="http://schemas.openxmlformats.org/drawingml/2006/picture" xmlns:a="http://schemas.openxmlformats.org/drawingml/2006/main">
+          <mc:Fallback xmlns:a="http://schemas.openxmlformats.org/drawingml/2006/main" xmlns:pic="http://schemas.openxmlformats.org/drawingml/2006/picture" xmlns:a14="http://schemas.microsoft.com/office/drawing/2010/main">
             <w:pict w14:anchorId="1287D922">
               <v:shape id="Connecteur droit avec flèche 56" style="position:absolute;margin-left:95.1pt;margin-top:.7pt;width:3.6pt;height:49pt;z-index:251711488;visibility:visible;mso-wrap-style:square;mso-width-percent:0;mso-height-percent:0;mso-wrap-distance-left:9pt;mso-wrap-distance-top:0;mso-wrap-distance-right:9pt;mso-wrap-distance-bottom:0;mso-position-horizontal:absolute;mso-position-horizontal-relative:text;mso-position-vertical:absolute;mso-position-vertical-relative:text;mso-width-percent:0;mso-height-percent:0;mso-width-relative:margin;mso-height-relative:margin" o:spid="_x0000_s1026" strokecolor="windowText" strokeweight=".5pt" type="#_x0000_t32" o:gfxdata="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" w14:anchorId="03469812">
                 <v:stroke joinstyle="miter" endarrow="block"/>
@@ -11094,7 +11118,7 @@
               </wp:anchor>
             </w:drawing>
           </mc:Choice>
-          <mc:Fallback xmlns:a14="http://schemas.microsoft.com/office/drawing/2010/main" xmlns:pic="http://schemas.openxmlformats.org/drawingml/2006/picture" xmlns:a="http://schemas.openxmlformats.org/drawingml/2006/main">
+          <mc:Fallback xmlns:a="http://schemas.openxmlformats.org/drawingml/2006/main" xmlns:pic="http://schemas.openxmlformats.org/drawingml/2006/picture" xmlns:a14="http://schemas.microsoft.com/office/drawing/2010/main">
             <w:pict w14:anchorId="391A2624">
               <v:line id="Connecteur droit 64" style="position:absolute;flip:y;z-index:251722752;visibility:visible;mso-wrap-style:square;mso-width-percent:0;mso-height-percent:0;mso-wrap-distance-left:9pt;mso-wrap-distance-top:0;mso-wrap-distance-right:9pt;mso-wrap-distance-bottom:0;mso-position-horizontal:absolute;mso-position-horizontal-relative:text;mso-position-vertical:absolute;mso-position-vertical-relative:text;mso-width-percent:0;mso-height-percent:0;mso-width-relative:margin;mso-height-relative:margin" o:spid="_x0000_s1026" strokecolor="windowText" strokeweight=".5pt" from="103.05pt,13.15pt" to="275.3pt,121.7pt" w14:anchorId="2B25661E" o:gfxdata="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">
                 <v:stroke joinstyle="miter"/>
@@ -11431,7 +11455,7 @@
               </wp:anchor>
             </w:drawing>
           </mc:Choice>
-          <mc:Fallback xmlns:a14="http://schemas.microsoft.com/office/drawing/2010/main" xmlns:pic="http://schemas.openxmlformats.org/drawingml/2006/picture" xmlns:a="http://schemas.openxmlformats.org/drawingml/2006/main">
+          <mc:Fallback xmlns:a="http://schemas.openxmlformats.org/drawingml/2006/main" xmlns:pic="http://schemas.openxmlformats.org/drawingml/2006/picture" xmlns:a14="http://schemas.microsoft.com/office/drawing/2010/main">
             <w:pict w14:anchorId="7D06C702">
               <v:line id="Connecteur droit 65" style="position:absolute;flip:y;z-index:251723776;visibility:visible;mso-wrap-style:square;mso-wrap-distance-left:9pt;mso-wrap-distance-top:0;mso-wrap-distance-right:9pt;mso-wrap-distance-bottom:0;mso-position-horizontal:absolute;mso-position-horizontal-relative:text;mso-position-vertical:absolute;mso-position-vertical-relative:text" o:spid="_x0000_s1026" strokecolor="windowText" strokeweight=".5pt" from="125.75pt,20.7pt" to="263.7pt,21.8pt" w14:anchorId="6D27A2EF" o:gfxdata="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">
                 <v:stroke joinstyle="miter"/>
@@ -11501,7 +11525,7 @@
               </wp:anchor>
             </w:drawing>
           </mc:Choice>
-          <mc:Fallback xmlns:a14="http://schemas.microsoft.com/office/drawing/2010/main" xmlns:pic="http://schemas.openxmlformats.org/drawingml/2006/picture" xmlns:a="http://schemas.openxmlformats.org/drawingml/2006/main">
+          <mc:Fallback xmlns:a="http://schemas.openxmlformats.org/drawingml/2006/main" xmlns:pic="http://schemas.openxmlformats.org/drawingml/2006/picture" xmlns:a14="http://schemas.microsoft.com/office/drawing/2010/main">
             <w:pict w14:anchorId="4702922C">
               <v:line id="Connecteur droit 66" style="position:absolute;z-index:251724800;visibility:visible;mso-wrap-style:square;mso-wrap-distance-left:9pt;mso-wrap-distance-top:0;mso-wrap-distance-right:9pt;mso-wrap-distance-bottom:0;mso-position-horizontal:absolute;mso-position-horizontal-relative:text;mso-position-vertical:absolute;mso-position-vertical-relative:text" o:spid="_x0000_s1026" strokecolor="windowText" strokeweight=".5pt" from="118.55pt,27.1pt" to="272.5pt,127.9pt" w14:anchorId="12C2BBD9" o:gfxdata="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">
                 <v:stroke joinstyle="miter"/>
@@ -11571,7 +11595,7 @@
               </wp:anchor>
             </w:drawing>
           </mc:Choice>
-          <mc:Fallback xmlns:a14="http://schemas.microsoft.com/office/drawing/2010/main" xmlns:pic="http://schemas.openxmlformats.org/drawingml/2006/picture" xmlns:a="http://schemas.openxmlformats.org/drawingml/2006/main">
+          <mc:Fallback xmlns:a="http://schemas.openxmlformats.org/drawingml/2006/main" xmlns:pic="http://schemas.openxmlformats.org/drawingml/2006/picture" xmlns:a14="http://schemas.microsoft.com/office/drawing/2010/main">
             <w:pict w14:anchorId="3A866175">
               <v:line id="Connecteur droit 67" style="position:absolute;z-index:251734016;visibility:visible;mso-wrap-style:square;mso-wrap-distance-left:9pt;mso-wrap-distance-top:0;mso-wrap-distance-right:9pt;mso-wrap-distance-bottom:0;mso-position-horizontal:absolute;mso-position-horizontal-relative:text;mso-position-vertical:absolute;mso-position-vertical-relative:text" o:spid="_x0000_s1026" strokecolor="windowText" strokeweight=".5pt" from="98.65pt,18.85pt" to="212.2pt,184.45pt" w14:anchorId="24B8610C" o:gfxdata="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">
                 <v:stroke joinstyle="miter"/>
@@ -11638,7 +11662,7 @@
               </wp:anchor>
             </w:drawing>
           </mc:Choice>
-          <mc:Fallback xmlns:a14="http://schemas.microsoft.com/office/drawing/2010/main" xmlns:pic="http://schemas.openxmlformats.org/drawingml/2006/picture" xmlns:a="http://schemas.openxmlformats.org/drawingml/2006/main">
+          <mc:Fallback xmlns:a="http://schemas.openxmlformats.org/drawingml/2006/main" xmlns:pic="http://schemas.openxmlformats.org/drawingml/2006/picture" xmlns:a14="http://schemas.microsoft.com/office/drawing/2010/main">
             <w:pict w14:anchorId="2435B291">
               <v:line id="Connecteur droit 68" style="position:absolute;flip:x;z-index:251731968;visibility:visible;mso-wrap-style:square;mso-width-percent:0;mso-height-percent:0;mso-wrap-distance-left:9pt;mso-wrap-distance-top:0;mso-wrap-distance-right:9pt;mso-wrap-distance-bottom:0;mso-position-horizontal:absolute;mso-position-horizontal-relative:text;mso-position-vertical:absolute;mso-position-vertical-relative:text;mso-width-percent:0;mso-height-percent:0;mso-width-relative:margin;mso-height-relative:margin" o:spid="_x0000_s1026" strokecolor="windowText" strokeweight=".5pt" from="60.95pt,27.15pt" to="78.1pt,190.55pt" w14:anchorId="304CC966" o:gfxdata="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">
                 <v:stroke joinstyle="miter"/>
@@ -12345,7 +12369,7 @@
               </wp:anchor>
             </w:drawing>
           </mc:Choice>
-          <mc:Fallback xmlns:a14="http://schemas.microsoft.com/office/drawing/2010/main" xmlns:pic="http://schemas.openxmlformats.org/drawingml/2006/picture" xmlns:a="http://schemas.openxmlformats.org/drawingml/2006/main">
+          <mc:Fallback xmlns:a="http://schemas.openxmlformats.org/drawingml/2006/main" xmlns:pic="http://schemas.openxmlformats.org/drawingml/2006/picture" xmlns:a14="http://schemas.microsoft.com/office/drawing/2010/main">
             <w:pict w14:anchorId="4D5D49E2">
               <v:line id="Connecteur droit 72" style="position:absolute;flip:y;z-index:251728896;visibility:visible;mso-wrap-style:square;mso-width-percent:0;mso-height-percent:0;mso-wrap-distance-left:9pt;mso-wrap-distance-top:0;mso-wrap-distance-right:9pt;mso-wrap-distance-bottom:0;mso-position-horizontal:absolute;mso-position-horizontal-relative:text;mso-position-vertical:absolute;mso-position-vertical-relative:text;mso-width-percent:0;mso-height-percent:0;mso-width-relative:margin;mso-height-relative:margin" o:spid="_x0000_s1026" strokecolor="windowText" strokeweight=".5pt" from="103.05pt,13.15pt" to="275.3pt,121.7pt" w14:anchorId="4AC6FBA1" o:gfxdata="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">
                 <v:stroke joinstyle="miter"/>
@@ -12579,7 +12603,7 @@
               </wp:anchor>
             </w:drawing>
           </mc:Choice>
-          <mc:Fallback xmlns:a14="http://schemas.microsoft.com/office/drawing/2010/main" xmlns:pic="http://schemas.openxmlformats.org/drawingml/2006/picture" xmlns:a="http://schemas.openxmlformats.org/drawingml/2006/main">
+          <mc:Fallback xmlns:a="http://schemas.openxmlformats.org/drawingml/2006/main" xmlns:pic="http://schemas.openxmlformats.org/drawingml/2006/picture" xmlns:a14="http://schemas.microsoft.com/office/drawing/2010/main">
             <w:pict w14:anchorId="1192E1EF">
               <v:line id="Connecteur droit 74" style="position:absolute;z-index:251729920;visibility:visible;mso-wrap-style:square;mso-width-percent:0;mso-height-percent:0;mso-wrap-distance-left:9pt;mso-wrap-distance-top:0;mso-wrap-distance-right:9pt;mso-wrap-distance-bottom:0;mso-position-horizontal:absolute;mso-position-horizontal-relative:text;mso-position-vertical:absolute;mso-position-vertical-relative:text;mso-width-percent:0;mso-height-percent:0;mso-width-relative:margin;mso-height-relative:margin" o:spid="_x0000_s1026" strokecolor="windowText" strokeweight=".5pt" from="121.35pt,21pt" to="275.25pt,99.1pt" w14:anchorId="1FDCFA7D" o:gfxdata="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">
                 <v:stroke joinstyle="miter"/>
@@ -13471,7 +13495,7 @@
 </file>
 
 <file path=word/styles.xml><?xml version="1.0" encoding="utf-8"?>
-<w:styles xmlns:mc="http://schemas.openxmlformats.org/markup-compatibility/2006" xmlns:r="http://schemas.openxmlformats.org/officeDocument/2006/relationships" xmlns:w="http://schemas.openxmlformats.org/wordprocessingml/2006/main" xmlns:w14="http://schemas.microsoft.com/office/word/2010/wordml" xmlns:w15="http://schemas.microsoft.com/office/word/2012/wordml" xmlns:w16cex="http://schemas.microsoft.com/office/word/2018/wordml/cex" xmlns:w16cid="http://schemas.microsoft.com/office/word/2016/wordml/cid" xmlns:w16="http://schemas.microsoft.com/office/word/2018/wordml" xmlns:w16se="http://schemas.microsoft.com/office/word/2015/wordml/symex" mc:Ignorable="w14 w15 w16se w16cid w16 w16cex">
+<w:styles xmlns:mc="http://schemas.openxmlformats.org/markup-compatibility/2006" xmlns:r="http://schemas.openxmlformats.org/officeDocument/2006/relationships" xmlns:w="http://schemas.openxmlformats.org/wordprocessingml/2006/main" xmlns:w14="http://schemas.microsoft.com/office/word/2010/wordml" xmlns:w15="http://schemas.microsoft.com/office/word/2012/wordml" xmlns:w16cex="http://schemas.microsoft.com/office/word/2018/wordml/cex" xmlns:w16cid="http://schemas.microsoft.com/office/word/2016/wordml/cid" xmlns:w16="http://schemas.microsoft.com/office/word/2018/wordml" xmlns:w16sdtdh="http://schemas.microsoft.com/office/word/2020/wordml/sdtdatahash" xmlns:w16se="http://schemas.microsoft.com/office/word/2015/wordml/symex" mc:Ignorable="w14 w15 w16se w16cid w16 w16cex w16sdtdh">
   <w:docDefaults>
     <w:rPrDefault>
       <w:rPr>

</xml_diff>